<commit_message>
update docs and urpec
urpec now only triangulates polygons if you wanted to fracture them in the first place.
</commit_message>
<xml_diff>
--- a/documentation/Urpec.docx
+++ b/documentation/Urpec.docx
@@ -3,15 +3,1535 @@
 <w:document xmlns:wpc="http://schemas.microsoft.com/office/word/2010/wordprocessingCanvas" xmlns:cx="http://schemas.microsoft.com/office/drawing/2014/chartex" xmlns:cx1="http://schemas.microsoft.com/office/drawing/2015/9/8/chartex" xmlns:cx2="http://schemas.microsoft.com/office/drawing/2015/10/21/chartex" xmlns:cx3="http://schemas.microsoft.com/office/drawing/2016/5/9/chartex" xmlns:cx4="http://schemas.microsoft.com/office/drawing/2016/5/10/chartex" xmlns:cx5="http://schemas.microsoft.com/office/drawing/2016/5/11/chartex" xmlns:cx6="http://schemas.microsoft.com/office/drawing/2016/5/12/chartex" xmlns:cx7="http://schemas.microsoft.com/office/drawing/2016/5/13/chartex" xmlns:cx8="http://schemas.microsoft.com/office/drawing/2016/5/14/chartex" xmlns:mc="http://schemas.openxmlformats.org/markup-compatibility/2006" xmlns:aink="http://schemas.microsoft.com/office/drawing/2016/ink" xmlns:am3d="http://schemas.microsoft.com/office/drawing/2017/model3d" xmlns:o="urn:schemas-microsoft-com:office:office" xmlns:r="http://schemas.openxmlformats.org/officeDocument/2006/relationships" xmlns:m="http://schemas.openxmlformats.org/officeDocument/2006/math" xmlns:v="urn:schemas-microsoft-com:vml" xmlns:wp14="http://schemas.microsoft.com/office/word/2010/wordprocessingDrawing" xmlns:wp="http://schemas.openxmlformats.org/drawingml/2006/wordprocessingDrawing" xmlns:w10="urn:schemas-microsoft-com:office:word" xmlns:w="http://schemas.openxmlformats.org/wordprocessingml/2006/main" xmlns:w14="http://schemas.microsoft.com/office/word/2010/wordml" xmlns:w15="http://schemas.microsoft.com/office/word/2012/wordml" xmlns:w16cex="http://schemas.microsoft.com/office/word/2018/wordml/cex" xmlns:w16cid="http://schemas.microsoft.com/office/word/2016/wordml/cid" xmlns:w16="http://schemas.microsoft.com/office/word/2018/wordml" xmlns:w16se="http://schemas.microsoft.com/office/word/2015/wordml/symex" xmlns:wpg="http://schemas.microsoft.com/office/word/2010/wordprocessingGroup" xmlns:wpi="http://schemas.microsoft.com/office/word/2010/wordprocessingInk" xmlns:wne="http://schemas.microsoft.com/office/word/2006/wordml" xmlns:wps="http://schemas.microsoft.com/office/word/2010/wordprocessingShape" mc:Ignorable="w14 w15 w16se w16cid w16 w16cex wp14">
   <w:body>
     <w:p>
-      <w:r>
+      <w:pPr>
+        <w:jc w:val="center"/>
+        <w:rPr>
+          <w:rFonts w:ascii="Times New Roman" w:hAnsi="Times New Roman" w:cs="Times New Roman"/>
+          <w:sz w:val="32"/>
+          <w:szCs w:val="32"/>
+        </w:rPr>
+      </w:pPr>
+      <w:proofErr w:type="spellStart"/>
+      <w:r>
+        <w:rPr>
+          <w:rFonts w:ascii="Times New Roman" w:hAnsi="Times New Roman" w:cs="Times New Roman"/>
+          <w:sz w:val="32"/>
+          <w:szCs w:val="32"/>
+        </w:rPr>
+        <w:t>urpec</w:t>
+      </w:r>
+      <w:proofErr w:type="spellEnd"/>
+    </w:p>
+    <w:p>
+      <w:pPr>
+        <w:autoSpaceDE w:val="0"/>
+        <w:autoSpaceDN w:val="0"/>
+        <w:adjustRightInd w:val="0"/>
+        <w:spacing w:after="0" w:line="240" w:lineRule="auto"/>
+        <w:rPr>
+          <w:rFonts w:ascii="Times New Roman" w:hAnsi="Times New Roman" w:cs="Times New Roman"/>
+          <w:sz w:val="24"/>
+          <w:szCs w:val="24"/>
+        </w:rPr>
+      </w:pPr>
+      <w:proofErr w:type="spellStart"/>
+      <w:r>
+        <w:rPr>
+          <w:rFonts w:ascii="Times New Roman" w:hAnsi="Times New Roman" w:cs="Times New Roman"/>
+          <w:sz w:val="24"/>
+          <w:szCs w:val="24"/>
+        </w:rPr>
+        <w:t>URpec</w:t>
+      </w:r>
+      <w:proofErr w:type="spellEnd"/>
+      <w:r>
+        <w:rPr>
+          <w:rFonts w:ascii="Times New Roman" w:hAnsi="Times New Roman" w:cs="Times New Roman"/>
+          <w:sz w:val="24"/>
+          <w:szCs w:val="24"/>
+        </w:rPr>
+        <w:t xml:space="preserve"> is a proximity-effect correction software designed for NPGS. In the future, it will be extended to other platforms.</w:t>
+      </w:r>
+      <w:r>
+        <w:rPr>
+          <w:rFonts w:ascii="Times New Roman" w:hAnsi="Times New Roman" w:cs="Times New Roman"/>
+          <w:sz w:val="24"/>
+          <w:szCs w:val="24"/>
+        </w:rPr>
+        <w:t xml:space="preserve"> </w:t>
+      </w:r>
+      <w:proofErr w:type="spellStart"/>
+      <w:r>
+        <w:rPr>
+          <w:rFonts w:ascii="Times New Roman" w:hAnsi="Times New Roman" w:cs="Times New Roman"/>
+          <w:sz w:val="24"/>
+          <w:szCs w:val="24"/>
+        </w:rPr>
         <w:t>Urpec</w:t>
       </w:r>
-    </w:p>
-    <w:p>
-      <w:r>
-        <w:t>URpec is a proximity-effect correction software designed for NPGS. In the future, it will be extended to other platforms.</w:t>
-      </w:r>
-    </w:p>
+      <w:proofErr w:type="spellEnd"/>
+      <w:r>
+        <w:rPr>
+          <w:rFonts w:ascii="Times New Roman" w:hAnsi="Times New Roman" w:cs="Times New Roman"/>
+          <w:sz w:val="24"/>
+          <w:szCs w:val="24"/>
+        </w:rPr>
+        <w:t xml:space="preserve"> </w:t>
+      </w:r>
+      <w:r>
+        <w:rPr>
+          <w:rFonts w:ascii="Times New Roman" w:hAnsi="Times New Roman" w:cs="Times New Roman"/>
+          <w:sz w:val="24"/>
+          <w:szCs w:val="24"/>
+        </w:rPr>
+        <w:t xml:space="preserve">Generates a proximity-effect-corrected </w:t>
+      </w:r>
+      <w:r>
+        <w:rPr>
+          <w:rFonts w:ascii="Times New Roman" w:hAnsi="Times New Roman" w:cs="Times New Roman"/>
+          <w:sz w:val="24"/>
+          <w:szCs w:val="24"/>
+        </w:rPr>
+        <w:t>pattern</w:t>
+      </w:r>
+      <w:r>
+        <w:rPr>
+          <w:rFonts w:ascii="Times New Roman" w:hAnsi="Times New Roman" w:cs="Times New Roman"/>
+          <w:sz w:val="24"/>
+          <w:szCs w:val="24"/>
+        </w:rPr>
+        <w:t xml:space="preserve"> file for electron beam lithography.</w:t>
+      </w:r>
+    </w:p>
+    <w:p>
+      <w:pPr>
+        <w:autoSpaceDE w:val="0"/>
+        <w:autoSpaceDN w:val="0"/>
+        <w:adjustRightInd w:val="0"/>
+        <w:spacing w:after="0" w:line="240" w:lineRule="auto"/>
+        <w:rPr>
+          <w:rFonts w:ascii="Times New Roman" w:hAnsi="Times New Roman" w:cs="Times New Roman"/>
+          <w:sz w:val="24"/>
+          <w:szCs w:val="24"/>
+        </w:rPr>
+      </w:pPr>
+    </w:p>
+    <w:p>
+      <w:pPr>
+        <w:rPr>
+          <w:rFonts w:ascii="Times New Roman" w:hAnsi="Times New Roman" w:cs="Times New Roman"/>
+          <w:sz w:val="24"/>
+          <w:szCs w:val="24"/>
+        </w:rPr>
+      </w:pPr>
+      <w:r>
+        <w:rPr>
+          <w:rFonts w:ascii="Times New Roman" w:hAnsi="Times New Roman" w:cs="Times New Roman"/>
+          <w:sz w:val="24"/>
+          <w:szCs w:val="24"/>
+        </w:rPr>
+        <w:t>The input pattern file can be either a .</w:t>
+      </w:r>
+      <w:proofErr w:type="spellStart"/>
+      <w:r>
+        <w:rPr>
+          <w:rFonts w:ascii="Times New Roman" w:hAnsi="Times New Roman" w:cs="Times New Roman"/>
+          <w:sz w:val="24"/>
+          <w:szCs w:val="24"/>
+        </w:rPr>
+        <w:t>dxf</w:t>
+      </w:r>
+      <w:proofErr w:type="spellEnd"/>
+      <w:r>
+        <w:rPr>
+          <w:rFonts w:ascii="Times New Roman" w:hAnsi="Times New Roman" w:cs="Times New Roman"/>
+          <w:sz w:val="24"/>
+          <w:szCs w:val="24"/>
+        </w:rPr>
+        <w:t xml:space="preserve"> or .mat file. </w:t>
+      </w:r>
+      <w:r>
+        <w:rPr>
+          <w:rFonts w:ascii="Times New Roman" w:hAnsi="Times New Roman" w:cs="Times New Roman"/>
+          <w:sz w:val="24"/>
+          <w:szCs w:val="24"/>
+        </w:rPr>
+        <w:t xml:space="preserve">The output file has different colors, each of which </w:t>
+      </w:r>
+      <w:r>
+        <w:rPr>
+          <w:rFonts w:ascii="Times New Roman" w:hAnsi="Times New Roman" w:cs="Times New Roman"/>
+          <w:sz w:val="24"/>
+          <w:szCs w:val="24"/>
+        </w:rPr>
+        <w:t>receive</w:t>
+      </w:r>
+      <w:r>
+        <w:rPr>
+          <w:rFonts w:ascii="Times New Roman" w:hAnsi="Times New Roman" w:cs="Times New Roman"/>
+          <w:sz w:val="24"/>
+          <w:szCs w:val="24"/>
+        </w:rPr>
+        <w:t xml:space="preserve"> a different dose. This function assumes that one unit in the input pattern file is one</w:t>
+      </w:r>
+      <w:r>
+        <w:rPr>
+          <w:rFonts w:ascii="Times New Roman" w:hAnsi="Times New Roman" w:cs="Times New Roman"/>
+          <w:sz w:val="24"/>
+          <w:szCs w:val="24"/>
+        </w:rPr>
+        <w:t xml:space="preserve"> </w:t>
+      </w:r>
+      <w:r>
+        <w:rPr>
+          <w:rFonts w:ascii="Times New Roman" w:hAnsi="Times New Roman" w:cs="Times New Roman"/>
+          <w:sz w:val="24"/>
+          <w:szCs w:val="24"/>
+        </w:rPr>
+        <w:t>micron.</w:t>
+      </w:r>
+    </w:p>
+    <w:p>
+      <w:pPr>
+        <w:rPr>
+          <w:rFonts w:ascii="Times New Roman" w:hAnsi="Times New Roman" w:cs="Times New Roman"/>
+          <w:sz w:val="24"/>
+          <w:szCs w:val="24"/>
+        </w:rPr>
+      </w:pPr>
+      <w:proofErr w:type="spellStart"/>
+      <w:r>
+        <w:rPr>
+          <w:rFonts w:ascii="Times New Roman" w:hAnsi="Times New Roman" w:cs="Times New Roman"/>
+          <w:sz w:val="24"/>
+          <w:szCs w:val="24"/>
+        </w:rPr>
+        <w:t>Urpec</w:t>
+      </w:r>
+      <w:proofErr w:type="spellEnd"/>
+      <w:r>
+        <w:rPr>
+          <w:rFonts w:ascii="Times New Roman" w:hAnsi="Times New Roman" w:cs="Times New Roman"/>
+          <w:sz w:val="24"/>
+          <w:szCs w:val="24"/>
+        </w:rPr>
+        <w:t xml:space="preserve"> finds all of the polygons in your pattern. It then creates a </w:t>
+      </w:r>
+      <w:r>
+        <w:rPr>
+          <w:rFonts w:ascii="Times New Roman" w:hAnsi="Times New Roman" w:cs="Times New Roman"/>
+          <w:sz w:val="24"/>
+          <w:szCs w:val="24"/>
+        </w:rPr>
+        <w:t xml:space="preserve">2D grid spanning your pattern and deconvolves the point spread function to achieve a uniform dose over your pattern. The deconvolved pattern is then used to calculate the dose modulation across the pattern. The deconvolution uses the a version of the CLEAN algorithm. Once the dose modulation is calculated, </w:t>
+      </w:r>
+      <w:proofErr w:type="spellStart"/>
+      <w:r>
+        <w:rPr>
+          <w:rFonts w:ascii="Times New Roman" w:hAnsi="Times New Roman" w:cs="Times New Roman"/>
+          <w:sz w:val="24"/>
+          <w:szCs w:val="24"/>
+        </w:rPr>
+        <w:t>urpec</w:t>
+      </w:r>
+      <w:proofErr w:type="spellEnd"/>
+      <w:r>
+        <w:rPr>
+          <w:rFonts w:ascii="Times New Roman" w:hAnsi="Times New Roman" w:cs="Times New Roman"/>
+          <w:sz w:val="24"/>
+          <w:szCs w:val="24"/>
+        </w:rPr>
+        <w:t xml:space="preserve"> optionally fractures your pattern into smaller polygons with uniform doses. If non convex polygons are used, </w:t>
+      </w:r>
+      <w:proofErr w:type="spellStart"/>
+      <w:r>
+        <w:rPr>
+          <w:rFonts w:ascii="Times New Roman" w:hAnsi="Times New Roman" w:cs="Times New Roman"/>
+          <w:sz w:val="24"/>
+          <w:szCs w:val="24"/>
+        </w:rPr>
+        <w:t>urpec</w:t>
+      </w:r>
+      <w:proofErr w:type="spellEnd"/>
+      <w:r>
+        <w:rPr>
+          <w:rFonts w:ascii="Times New Roman" w:hAnsi="Times New Roman" w:cs="Times New Roman"/>
+          <w:sz w:val="24"/>
+          <w:szCs w:val="24"/>
+        </w:rPr>
+        <w:t xml:space="preserve"> triangulates these polygons before fracturing. </w:t>
+      </w:r>
+    </w:p>
+    <w:p>
+      <w:pPr>
+        <w:rPr>
+          <w:rFonts w:ascii="Times New Roman" w:hAnsi="Times New Roman" w:cs="Times New Roman"/>
+          <w:sz w:val="24"/>
+          <w:szCs w:val="24"/>
+        </w:rPr>
+      </w:pPr>
+      <w:proofErr w:type="spellStart"/>
+      <w:r>
+        <w:rPr>
+          <w:rFonts w:ascii="Times New Roman" w:hAnsi="Times New Roman" w:cs="Times New Roman"/>
+          <w:sz w:val="24"/>
+          <w:szCs w:val="24"/>
+        </w:rPr>
+        <w:t>Urpec</w:t>
+      </w:r>
+      <w:proofErr w:type="spellEnd"/>
+      <w:r>
+        <w:rPr>
+          <w:rFonts w:ascii="Times New Roman" w:hAnsi="Times New Roman" w:cs="Times New Roman"/>
+          <w:sz w:val="24"/>
+          <w:szCs w:val="24"/>
+        </w:rPr>
+        <w:t xml:space="preserve"> outputs pattern files, a list of doses in a text file, and a _</w:t>
+      </w:r>
+      <w:proofErr w:type="spellStart"/>
+      <w:r>
+        <w:rPr>
+          <w:rFonts w:ascii="Times New Roman" w:hAnsi="Times New Roman" w:cs="Times New Roman"/>
+          <w:sz w:val="24"/>
+          <w:szCs w:val="24"/>
+        </w:rPr>
+        <w:t>fields.mat</w:t>
+      </w:r>
+      <w:proofErr w:type="spellEnd"/>
+      <w:r>
+        <w:rPr>
+          <w:rFonts w:ascii="Times New Roman" w:hAnsi="Times New Roman" w:cs="Times New Roman"/>
+          <w:sz w:val="24"/>
+          <w:szCs w:val="24"/>
+        </w:rPr>
+        <w:t xml:space="preserve"> file. The _fields file is used to create the run file. </w:t>
+      </w:r>
+    </w:p>
+    <w:p>
+      <w:pPr>
+        <w:autoSpaceDE w:val="0"/>
+        <w:autoSpaceDN w:val="0"/>
+        <w:adjustRightInd w:val="0"/>
+        <w:spacing w:after="0" w:line="240" w:lineRule="auto"/>
+        <w:rPr>
+          <w:rFonts w:ascii="Times New Roman" w:hAnsi="Times New Roman" w:cs="Times New Roman"/>
+          <w:sz w:val="24"/>
+          <w:szCs w:val="24"/>
+        </w:rPr>
+      </w:pPr>
+      <w:r>
+        <w:rPr>
+          <w:rFonts w:ascii="Times New Roman" w:hAnsi="Times New Roman" w:cs="Times New Roman"/>
+          <w:sz w:val="24"/>
+          <w:szCs w:val="24"/>
+        </w:rPr>
+        <w:t>Right now this is intended for use with NPGS.</w:t>
+      </w:r>
+      <w:r>
+        <w:rPr>
+          <w:rFonts w:ascii="Times New Roman" w:hAnsi="Times New Roman" w:cs="Times New Roman"/>
+          <w:sz w:val="24"/>
+          <w:szCs w:val="24"/>
+        </w:rPr>
+        <w:t xml:space="preserve"> The script </w:t>
+      </w:r>
+      <w:proofErr w:type="spellStart"/>
+      <w:r>
+        <w:rPr>
+          <w:rFonts w:ascii="Times New Roman" w:hAnsi="Times New Roman" w:cs="Times New Roman"/>
+          <w:sz w:val="24"/>
+          <w:szCs w:val="24"/>
+        </w:rPr>
+        <w:t>run_urpec</w:t>
+      </w:r>
+      <w:proofErr w:type="spellEnd"/>
+      <w:r>
+        <w:rPr>
+          <w:rFonts w:ascii="Times New Roman" w:hAnsi="Times New Roman" w:cs="Times New Roman"/>
+          <w:sz w:val="24"/>
+          <w:szCs w:val="24"/>
+        </w:rPr>
+        <w:t xml:space="preserve"> shows how to create a run file.</w:t>
+      </w:r>
+    </w:p>
+    <w:p>
+      <w:pPr>
+        <w:autoSpaceDE w:val="0"/>
+        <w:autoSpaceDN w:val="0"/>
+        <w:adjustRightInd w:val="0"/>
+        <w:spacing w:after="0" w:line="240" w:lineRule="auto"/>
+        <w:rPr>
+          <w:rFonts w:ascii="Times New Roman" w:hAnsi="Times New Roman" w:cs="Times New Roman"/>
+          <w:sz w:val="24"/>
+          <w:szCs w:val="24"/>
+        </w:rPr>
+      </w:pPr>
+    </w:p>
+    <w:p>
+      <w:pPr>
+        <w:autoSpaceDE w:val="0"/>
+        <w:autoSpaceDN w:val="0"/>
+        <w:adjustRightInd w:val="0"/>
+        <w:spacing w:after="0" w:line="240" w:lineRule="auto"/>
+        <w:rPr>
+          <w:rFonts w:ascii="Times New Roman" w:hAnsi="Times New Roman" w:cs="Times New Roman"/>
+          <w:sz w:val="24"/>
+          <w:szCs w:val="24"/>
+        </w:rPr>
+      </w:pPr>
+      <w:proofErr w:type="spellStart"/>
+      <w:r>
+        <w:rPr>
+          <w:rFonts w:ascii="Times New Roman" w:hAnsi="Times New Roman" w:cs="Times New Roman"/>
+          <w:sz w:val="24"/>
+          <w:szCs w:val="24"/>
+        </w:rPr>
+        <w:t>Urpec</w:t>
+      </w:r>
+      <w:proofErr w:type="spellEnd"/>
+      <w:r>
+        <w:rPr>
+          <w:rFonts w:ascii="Times New Roman" w:hAnsi="Times New Roman" w:cs="Times New Roman"/>
+          <w:sz w:val="24"/>
+          <w:szCs w:val="24"/>
+        </w:rPr>
+        <w:t xml:space="preserve"> takes a single optional argument, config. </w:t>
+      </w:r>
+      <w:r>
+        <w:rPr>
+          <w:rFonts w:ascii="Times New Roman" w:hAnsi="Times New Roman" w:cs="Times New Roman"/>
+          <w:sz w:val="24"/>
+          <w:szCs w:val="24"/>
+        </w:rPr>
+        <w:t>config is an optional struct with the following optional fields:</w:t>
+      </w:r>
+    </w:p>
+    <w:p>
+      <w:pPr>
+        <w:autoSpaceDE w:val="0"/>
+        <w:autoSpaceDN w:val="0"/>
+        <w:adjustRightInd w:val="0"/>
+        <w:spacing w:after="0" w:line="240" w:lineRule="auto"/>
+        <w:rPr>
+          <w:rFonts w:ascii="Times New Roman" w:hAnsi="Times New Roman" w:cs="Times New Roman"/>
+          <w:sz w:val="24"/>
+          <w:szCs w:val="24"/>
+        </w:rPr>
+      </w:pPr>
+    </w:p>
+    <w:p>
+      <w:pPr>
+        <w:pStyle w:val="ListParagraph"/>
+        <w:numPr>
+          <w:ilvl w:val="0"/>
+          <w:numId w:val="1"/>
+        </w:numPr>
+        <w:autoSpaceDE w:val="0"/>
+        <w:autoSpaceDN w:val="0"/>
+        <w:adjustRightInd w:val="0"/>
+        <w:spacing w:after="0" w:line="240" w:lineRule="auto"/>
+        <w:rPr>
+          <w:rFonts w:ascii="Times New Roman" w:hAnsi="Times New Roman" w:cs="Times New Roman"/>
+          <w:sz w:val="24"/>
+          <w:szCs w:val="24"/>
+        </w:rPr>
+      </w:pPr>
+      <w:r>
+        <w:rPr>
+          <w:rFonts w:ascii="Times New Roman" w:hAnsi="Times New Roman" w:cs="Times New Roman"/>
+          <w:sz w:val="24"/>
+          <w:szCs w:val="24"/>
+        </w:rPr>
+        <w:t>dx: spacing in units of microns for the deconvolution. The default is</w:t>
+      </w:r>
+      <w:r>
+        <w:rPr>
+          <w:rFonts w:ascii="Times New Roman" w:hAnsi="Times New Roman" w:cs="Times New Roman"/>
+          <w:sz w:val="24"/>
+          <w:szCs w:val="24"/>
+        </w:rPr>
+        <w:t xml:space="preserve"> </w:t>
+      </w:r>
+      <w:r>
+        <w:rPr>
+          <w:rFonts w:ascii="Times New Roman" w:hAnsi="Times New Roman" w:cs="Times New Roman"/>
+          <w:sz w:val="24"/>
+          <w:szCs w:val="24"/>
+        </w:rPr>
+        <w:t xml:space="preserve">0.01 </w:t>
+      </w:r>
+      <w:r>
+        <w:rPr>
+          <w:rFonts w:ascii="Times New Roman" w:hAnsi="Times New Roman" w:cs="Times New Roman"/>
+          <w:sz w:val="24"/>
+          <w:szCs w:val="24"/>
+        </w:rPr>
+        <w:t>microns</w:t>
+      </w:r>
+      <w:r>
+        <w:rPr>
+          <w:rFonts w:ascii="Times New Roman" w:hAnsi="Times New Roman" w:cs="Times New Roman"/>
+          <w:sz w:val="24"/>
+          <w:szCs w:val="24"/>
+        </w:rPr>
+        <w:t>. It is also best to have the step size several times</w:t>
+      </w:r>
+      <w:r>
+        <w:rPr>
+          <w:rFonts w:ascii="Times New Roman" w:hAnsi="Times New Roman" w:cs="Times New Roman"/>
+          <w:sz w:val="24"/>
+          <w:szCs w:val="24"/>
+        </w:rPr>
+        <w:t xml:space="preserve"> </w:t>
+      </w:r>
+      <w:r>
+        <w:rPr>
+          <w:rFonts w:ascii="Times New Roman" w:hAnsi="Times New Roman" w:cs="Times New Roman"/>
+          <w:sz w:val="24"/>
+          <w:szCs w:val="24"/>
+        </w:rPr>
+        <w:t xml:space="preserve">larger than the center-center or line-line spacing in </w:t>
+      </w:r>
+      <w:proofErr w:type="spellStart"/>
+      <w:r>
+        <w:rPr>
+          <w:rFonts w:ascii="Times New Roman" w:hAnsi="Times New Roman" w:cs="Times New Roman"/>
+          <w:sz w:val="24"/>
+          <w:szCs w:val="24"/>
+        </w:rPr>
+        <w:t>npgs</w:t>
+      </w:r>
+      <w:proofErr w:type="spellEnd"/>
+      <w:r>
+        <w:rPr>
+          <w:rFonts w:ascii="Times New Roman" w:hAnsi="Times New Roman" w:cs="Times New Roman"/>
+          <w:sz w:val="24"/>
+          <w:szCs w:val="24"/>
+        </w:rPr>
+        <w:t xml:space="preserve">. </w:t>
+      </w:r>
+    </w:p>
+    <w:p>
+      <w:pPr>
+        <w:pStyle w:val="ListParagraph"/>
+        <w:autoSpaceDE w:val="0"/>
+        <w:autoSpaceDN w:val="0"/>
+        <w:adjustRightInd w:val="0"/>
+        <w:spacing w:after="0" w:line="240" w:lineRule="auto"/>
+        <w:rPr>
+          <w:rFonts w:ascii="Times New Roman" w:hAnsi="Times New Roman" w:cs="Times New Roman"/>
+          <w:sz w:val="24"/>
+          <w:szCs w:val="24"/>
+        </w:rPr>
+      </w:pPr>
+    </w:p>
+    <w:p>
+      <w:pPr>
+        <w:pStyle w:val="ListParagraph"/>
+        <w:numPr>
+          <w:ilvl w:val="0"/>
+          <w:numId w:val="1"/>
+        </w:numPr>
+        <w:autoSpaceDE w:val="0"/>
+        <w:autoSpaceDN w:val="0"/>
+        <w:adjustRightInd w:val="0"/>
+        <w:spacing w:after="0" w:line="240" w:lineRule="auto"/>
+        <w:rPr>
+          <w:rFonts w:ascii="Times New Roman" w:hAnsi="Times New Roman" w:cs="Times New Roman"/>
+          <w:sz w:val="24"/>
+          <w:szCs w:val="24"/>
+        </w:rPr>
+      </w:pPr>
+      <w:proofErr w:type="spellStart"/>
+      <w:r>
+        <w:rPr>
+          <w:rFonts w:ascii="Times New Roman" w:hAnsi="Times New Roman" w:cs="Times New Roman"/>
+          <w:sz w:val="24"/>
+          <w:szCs w:val="24"/>
+        </w:rPr>
+        <w:t>maxIter</w:t>
+      </w:r>
+      <w:proofErr w:type="spellEnd"/>
+      <w:r>
+        <w:rPr>
+          <w:rFonts w:ascii="Times New Roman" w:hAnsi="Times New Roman" w:cs="Times New Roman"/>
+          <w:sz w:val="24"/>
+          <w:szCs w:val="24"/>
+        </w:rPr>
+        <w:t>: maximum number of iterations for the deconvolution. Default is 6.</w:t>
+      </w:r>
+    </w:p>
+    <w:p>
+      <w:pPr>
+        <w:autoSpaceDE w:val="0"/>
+        <w:autoSpaceDN w:val="0"/>
+        <w:adjustRightInd w:val="0"/>
+        <w:spacing w:after="0" w:line="240" w:lineRule="auto"/>
+        <w:rPr>
+          <w:rFonts w:ascii="Times New Roman" w:hAnsi="Times New Roman" w:cs="Times New Roman"/>
+          <w:sz w:val="24"/>
+          <w:szCs w:val="24"/>
+        </w:rPr>
+      </w:pPr>
+    </w:p>
+    <w:p>
+      <w:pPr>
+        <w:pStyle w:val="ListParagraph"/>
+        <w:numPr>
+          <w:ilvl w:val="0"/>
+          <w:numId w:val="1"/>
+        </w:numPr>
+        <w:autoSpaceDE w:val="0"/>
+        <w:autoSpaceDN w:val="0"/>
+        <w:adjustRightInd w:val="0"/>
+        <w:spacing w:after="0" w:line="240" w:lineRule="auto"/>
+        <w:rPr>
+          <w:rFonts w:ascii="Times New Roman" w:hAnsi="Times New Roman" w:cs="Times New Roman"/>
+          <w:sz w:val="24"/>
+          <w:szCs w:val="24"/>
+        </w:rPr>
+      </w:pPr>
+      <w:proofErr w:type="spellStart"/>
+      <w:r>
+        <w:rPr>
+          <w:rFonts w:ascii="Times New Roman" w:hAnsi="Times New Roman" w:cs="Times New Roman"/>
+          <w:sz w:val="24"/>
+          <w:szCs w:val="24"/>
+        </w:rPr>
+        <w:t>dvals</w:t>
+      </w:r>
+      <w:proofErr w:type="spellEnd"/>
+      <w:r>
+        <w:rPr>
+          <w:rFonts w:ascii="Times New Roman" w:hAnsi="Times New Roman" w:cs="Times New Roman"/>
+          <w:sz w:val="24"/>
+          <w:szCs w:val="24"/>
+        </w:rPr>
+        <w:t xml:space="preserve">: doses corresponding to the layers in the output file. Default is </w:t>
+      </w:r>
+      <w:r>
+        <w:rPr>
+          <w:rFonts w:ascii="Times New Roman" w:hAnsi="Times New Roman" w:cs="Times New Roman"/>
+          <w:sz w:val="24"/>
+          <w:szCs w:val="24"/>
+        </w:rPr>
+        <w:t>from 1 to 2 in 15 steps</w:t>
+      </w:r>
+      <w:r>
+        <w:rPr>
+          <w:rFonts w:ascii="Times New Roman" w:hAnsi="Times New Roman" w:cs="Times New Roman"/>
+          <w:sz w:val="24"/>
+          <w:szCs w:val="24"/>
+        </w:rPr>
+        <w:t xml:space="preserve"> in units of the dose to clear.</w:t>
+      </w:r>
+    </w:p>
+    <w:p>
+      <w:pPr>
+        <w:autoSpaceDE w:val="0"/>
+        <w:autoSpaceDN w:val="0"/>
+        <w:adjustRightInd w:val="0"/>
+        <w:spacing w:after="0" w:line="240" w:lineRule="auto"/>
+        <w:rPr>
+          <w:rFonts w:ascii="Times New Roman" w:hAnsi="Times New Roman" w:cs="Times New Roman"/>
+          <w:sz w:val="24"/>
+          <w:szCs w:val="24"/>
+        </w:rPr>
+      </w:pPr>
+    </w:p>
+    <w:p>
+      <w:pPr>
+        <w:pStyle w:val="ListParagraph"/>
+        <w:numPr>
+          <w:ilvl w:val="0"/>
+          <w:numId w:val="1"/>
+        </w:numPr>
+        <w:autoSpaceDE w:val="0"/>
+        <w:autoSpaceDN w:val="0"/>
+        <w:adjustRightInd w:val="0"/>
+        <w:spacing w:after="0" w:line="240" w:lineRule="auto"/>
+        <w:rPr>
+          <w:rFonts w:ascii="Times New Roman" w:hAnsi="Times New Roman" w:cs="Times New Roman"/>
+          <w:sz w:val="24"/>
+          <w:szCs w:val="24"/>
+        </w:rPr>
+      </w:pPr>
+      <w:proofErr w:type="spellStart"/>
+      <w:r>
+        <w:rPr>
+          <w:rFonts w:ascii="Times New Roman" w:hAnsi="Times New Roman" w:cs="Times New Roman"/>
+          <w:sz w:val="24"/>
+          <w:szCs w:val="24"/>
+        </w:rPr>
+        <w:t>targetPoints</w:t>
+      </w:r>
+      <w:proofErr w:type="spellEnd"/>
+      <w:r>
+        <w:rPr>
+          <w:rFonts w:ascii="Times New Roman" w:hAnsi="Times New Roman" w:cs="Times New Roman"/>
+          <w:sz w:val="24"/>
+          <w:szCs w:val="24"/>
+        </w:rPr>
+        <w:t>: approximate number of points for the simulation. Default is 50e6.</w:t>
+      </w:r>
+    </w:p>
+    <w:p>
+      <w:pPr>
+        <w:autoSpaceDE w:val="0"/>
+        <w:autoSpaceDN w:val="0"/>
+        <w:adjustRightInd w:val="0"/>
+        <w:spacing w:after="0" w:line="240" w:lineRule="auto"/>
+        <w:rPr>
+          <w:rFonts w:ascii="Times New Roman" w:hAnsi="Times New Roman" w:cs="Times New Roman"/>
+          <w:sz w:val="24"/>
+          <w:szCs w:val="24"/>
+        </w:rPr>
+      </w:pPr>
+    </w:p>
+    <w:p>
+      <w:pPr>
+        <w:pStyle w:val="ListParagraph"/>
+        <w:numPr>
+          <w:ilvl w:val="0"/>
+          <w:numId w:val="1"/>
+        </w:numPr>
+        <w:autoSpaceDE w:val="0"/>
+        <w:autoSpaceDN w:val="0"/>
+        <w:adjustRightInd w:val="0"/>
+        <w:spacing w:after="0" w:line="240" w:lineRule="auto"/>
+        <w:rPr>
+          <w:rFonts w:ascii="Times New Roman" w:hAnsi="Times New Roman" w:cs="Times New Roman"/>
+          <w:sz w:val="24"/>
+          <w:szCs w:val="24"/>
+        </w:rPr>
+      </w:pPr>
+      <w:proofErr w:type="spellStart"/>
+      <w:r>
+        <w:rPr>
+          <w:rFonts w:ascii="Times New Roman" w:hAnsi="Times New Roman" w:cs="Times New Roman"/>
+          <w:sz w:val="24"/>
+          <w:szCs w:val="24"/>
+        </w:rPr>
+        <w:t>autoRes</w:t>
+      </w:r>
+      <w:proofErr w:type="spellEnd"/>
+      <w:r>
+        <w:rPr>
+          <w:rFonts w:ascii="Times New Roman" w:hAnsi="Times New Roman" w:cs="Times New Roman"/>
+          <w:sz w:val="24"/>
+          <w:szCs w:val="24"/>
+        </w:rPr>
+        <w:t>: enables auto adjustment of the resolution for ~10min computation tim</w:t>
+      </w:r>
+      <w:r>
+        <w:rPr>
+          <w:rFonts w:ascii="Times New Roman" w:hAnsi="Times New Roman" w:cs="Times New Roman"/>
+          <w:sz w:val="24"/>
+          <w:szCs w:val="24"/>
+        </w:rPr>
+        <w:t>e.</w:t>
+      </w:r>
+    </w:p>
+    <w:p>
+      <w:pPr>
+        <w:autoSpaceDE w:val="0"/>
+        <w:autoSpaceDN w:val="0"/>
+        <w:adjustRightInd w:val="0"/>
+        <w:spacing w:after="0" w:line="240" w:lineRule="auto"/>
+        <w:rPr>
+          <w:rFonts w:ascii="Times New Roman" w:hAnsi="Times New Roman" w:cs="Times New Roman"/>
+          <w:sz w:val="24"/>
+          <w:szCs w:val="24"/>
+        </w:rPr>
+      </w:pPr>
+    </w:p>
+    <w:p>
+      <w:pPr>
+        <w:pStyle w:val="ListParagraph"/>
+        <w:numPr>
+          <w:ilvl w:val="0"/>
+          <w:numId w:val="1"/>
+        </w:numPr>
+        <w:autoSpaceDE w:val="0"/>
+        <w:autoSpaceDN w:val="0"/>
+        <w:adjustRightInd w:val="0"/>
+        <w:spacing w:after="0" w:line="240" w:lineRule="auto"/>
+        <w:rPr>
+          <w:rFonts w:ascii="Times New Roman" w:hAnsi="Times New Roman" w:cs="Times New Roman"/>
+          <w:sz w:val="24"/>
+          <w:szCs w:val="24"/>
+        </w:rPr>
+      </w:pPr>
+      <w:r>
+        <w:rPr>
+          <w:rFonts w:ascii="Times New Roman" w:hAnsi="Times New Roman" w:cs="Times New Roman"/>
+          <w:sz w:val="24"/>
+          <w:szCs w:val="24"/>
+        </w:rPr>
+        <w:t>file: datafile for processing. This can either be a .</w:t>
+      </w:r>
+      <w:proofErr w:type="spellStart"/>
+      <w:r>
+        <w:rPr>
+          <w:rFonts w:ascii="Times New Roman" w:hAnsi="Times New Roman" w:cs="Times New Roman"/>
+          <w:sz w:val="24"/>
+          <w:szCs w:val="24"/>
+        </w:rPr>
+        <w:t>dxf</w:t>
+      </w:r>
+      <w:proofErr w:type="spellEnd"/>
+      <w:r>
+        <w:rPr>
+          <w:rFonts w:ascii="Times New Roman" w:hAnsi="Times New Roman" w:cs="Times New Roman"/>
+          <w:sz w:val="24"/>
+          <w:szCs w:val="24"/>
+        </w:rPr>
+        <w:t xml:space="preserve"> file or a .mat file. If it is a .mat file, the contents of the file should be a struct called polygons. The polygons struct should have at least these fields:</w:t>
+      </w:r>
+    </w:p>
+    <w:p>
+      <w:pPr>
+        <w:pStyle w:val="ListParagraph"/>
+        <w:numPr>
+          <w:ilvl w:val="1"/>
+          <w:numId w:val="1"/>
+        </w:numPr>
+        <w:autoSpaceDE w:val="0"/>
+        <w:autoSpaceDN w:val="0"/>
+        <w:adjustRightInd w:val="0"/>
+        <w:spacing w:after="0" w:line="240" w:lineRule="auto"/>
+        <w:rPr>
+          <w:rFonts w:ascii="Times New Roman" w:hAnsi="Times New Roman" w:cs="Times New Roman"/>
+          <w:sz w:val="24"/>
+          <w:szCs w:val="24"/>
+        </w:rPr>
+      </w:pPr>
+      <w:r>
+        <w:rPr>
+          <w:rFonts w:ascii="Times New Roman" w:hAnsi="Times New Roman" w:cs="Times New Roman"/>
+          <w:sz w:val="24"/>
+          <w:szCs w:val="24"/>
+        </w:rPr>
+        <w:t xml:space="preserve">p: a cell array of polygons. Each element of the cell array should be a nx2 array of coordinates describing the </w:t>
+      </w:r>
+      <w:proofErr w:type="spellStart"/>
+      <w:r>
+        <w:rPr>
+          <w:rFonts w:ascii="Times New Roman" w:hAnsi="Times New Roman" w:cs="Times New Roman"/>
+          <w:sz w:val="24"/>
+          <w:szCs w:val="24"/>
+        </w:rPr>
+        <w:t>poylgon</w:t>
+      </w:r>
+      <w:proofErr w:type="spellEnd"/>
+      <w:r>
+        <w:rPr>
+          <w:rFonts w:ascii="Times New Roman" w:hAnsi="Times New Roman" w:cs="Times New Roman"/>
+          <w:sz w:val="24"/>
+          <w:szCs w:val="24"/>
+        </w:rPr>
+        <w:t>.</w:t>
+      </w:r>
+    </w:p>
+    <w:p>
+      <w:pPr>
+        <w:pStyle w:val="ListParagraph"/>
+        <w:numPr>
+          <w:ilvl w:val="1"/>
+          <w:numId w:val="1"/>
+        </w:numPr>
+        <w:autoSpaceDE w:val="0"/>
+        <w:autoSpaceDN w:val="0"/>
+        <w:adjustRightInd w:val="0"/>
+        <w:spacing w:after="0" w:line="240" w:lineRule="auto"/>
+        <w:rPr>
+          <w:rFonts w:ascii="Times New Roman" w:hAnsi="Times New Roman" w:cs="Times New Roman"/>
+          <w:sz w:val="24"/>
+          <w:szCs w:val="24"/>
+        </w:rPr>
+      </w:pPr>
+      <w:r>
+        <w:rPr>
+          <w:rFonts w:ascii="Times New Roman" w:hAnsi="Times New Roman" w:cs="Times New Roman"/>
+          <w:sz w:val="24"/>
+          <w:szCs w:val="24"/>
+        </w:rPr>
+        <w:t>layer: an array of numbers specifying the layer of each polygon according to the convention described above.</w:t>
+      </w:r>
+    </w:p>
+    <w:p>
+      <w:pPr>
+        <w:pStyle w:val="ListParagraph"/>
+        <w:autoSpaceDE w:val="0"/>
+        <w:autoSpaceDN w:val="0"/>
+        <w:adjustRightInd w:val="0"/>
+        <w:spacing w:after="0" w:line="240" w:lineRule="auto"/>
+        <w:rPr>
+          <w:rFonts w:ascii="Times New Roman" w:hAnsi="Times New Roman" w:cs="Times New Roman"/>
+          <w:sz w:val="24"/>
+          <w:szCs w:val="24"/>
+        </w:rPr>
+      </w:pPr>
+      <w:r>
+        <w:rPr>
+          <w:rFonts w:ascii="Times New Roman" w:hAnsi="Times New Roman" w:cs="Times New Roman"/>
+          <w:sz w:val="24"/>
+          <w:szCs w:val="24"/>
+        </w:rPr>
+        <w:lastRenderedPageBreak/>
+        <w:t>The layer scheme is as follows. The names for all layers should be numbers.</w:t>
+      </w:r>
+      <w:r>
+        <w:rPr>
+          <w:rFonts w:ascii="Times New Roman" w:hAnsi="Times New Roman" w:cs="Times New Roman"/>
+          <w:sz w:val="24"/>
+          <w:szCs w:val="24"/>
+        </w:rPr>
+        <w:t xml:space="preserve"> </w:t>
+      </w:r>
+      <w:r>
+        <w:rPr>
+          <w:rFonts w:ascii="Times New Roman" w:hAnsi="Times New Roman" w:cs="Times New Roman"/>
+          <w:sz w:val="24"/>
+          <w:szCs w:val="24"/>
+        </w:rPr>
+        <w:t>Layers 1 and 2 of the input file will</w:t>
+      </w:r>
+      <w:r>
+        <w:rPr>
+          <w:rFonts w:ascii="Times New Roman" w:hAnsi="Times New Roman" w:cs="Times New Roman"/>
+          <w:sz w:val="24"/>
+          <w:szCs w:val="24"/>
+        </w:rPr>
+        <w:t xml:space="preserve"> </w:t>
+      </w:r>
+      <w:r>
+        <w:rPr>
+          <w:rFonts w:ascii="Times New Roman" w:hAnsi="Times New Roman" w:cs="Times New Roman"/>
+          <w:sz w:val="24"/>
+          <w:szCs w:val="24"/>
+        </w:rPr>
+        <w:t>both be output to layer 1 of the output file. Layer 1 will not be</w:t>
+      </w:r>
+      <w:r>
+        <w:rPr>
+          <w:rFonts w:ascii="Times New Roman" w:hAnsi="Times New Roman" w:cs="Times New Roman"/>
+          <w:sz w:val="24"/>
+          <w:szCs w:val="24"/>
+        </w:rPr>
+        <w:t xml:space="preserve"> </w:t>
+      </w:r>
+      <w:r>
+        <w:rPr>
+          <w:rFonts w:ascii="Times New Roman" w:hAnsi="Times New Roman" w:cs="Times New Roman"/>
+          <w:sz w:val="24"/>
+          <w:szCs w:val="24"/>
+        </w:rPr>
+        <w:t>fractured, and layer 2 will be fractured. Layers 3 and 4 of the input file will be output to layer 2 of the output filed, etc. If the polygons</w:t>
+      </w:r>
+      <w:r>
+        <w:rPr>
+          <w:rFonts w:ascii="Times New Roman" w:hAnsi="Times New Roman" w:cs="Times New Roman"/>
+          <w:sz w:val="24"/>
+          <w:szCs w:val="24"/>
+        </w:rPr>
+        <w:t xml:space="preserve"> </w:t>
+      </w:r>
+      <w:r>
+        <w:rPr>
+          <w:rFonts w:ascii="Times New Roman" w:hAnsi="Times New Roman" w:cs="Times New Roman"/>
+          <w:sz w:val="24"/>
+          <w:szCs w:val="24"/>
+        </w:rPr>
+        <w:t>are not fractured, the</w:t>
+      </w:r>
+      <w:r>
+        <w:rPr>
+          <w:rFonts w:ascii="Times New Roman" w:hAnsi="Times New Roman" w:cs="Times New Roman"/>
+          <w:sz w:val="24"/>
+          <w:szCs w:val="24"/>
+        </w:rPr>
+        <w:t>y</w:t>
+      </w:r>
+      <w:r>
+        <w:rPr>
+          <w:rFonts w:ascii="Times New Roman" w:hAnsi="Times New Roman" w:cs="Times New Roman"/>
+          <w:sz w:val="24"/>
+          <w:szCs w:val="24"/>
+        </w:rPr>
+        <w:t xml:space="preserve"> are written with an average dose.</w:t>
+      </w:r>
+    </w:p>
+    <w:p>
+      <w:pPr>
+        <w:pStyle w:val="ListParagraph"/>
+        <w:autoSpaceDE w:val="0"/>
+        <w:autoSpaceDN w:val="0"/>
+        <w:adjustRightInd w:val="0"/>
+        <w:spacing w:after="0" w:line="240" w:lineRule="auto"/>
+        <w:rPr>
+          <w:rFonts w:ascii="Times New Roman" w:hAnsi="Times New Roman" w:cs="Times New Roman"/>
+          <w:sz w:val="24"/>
+          <w:szCs w:val="24"/>
+        </w:rPr>
+      </w:pPr>
+    </w:p>
+    <w:p>
+      <w:pPr>
+        <w:pStyle w:val="ListParagraph"/>
+        <w:numPr>
+          <w:ilvl w:val="0"/>
+          <w:numId w:val="1"/>
+        </w:numPr>
+        <w:autoSpaceDE w:val="0"/>
+        <w:autoSpaceDN w:val="0"/>
+        <w:adjustRightInd w:val="0"/>
+        <w:spacing w:after="0" w:line="240" w:lineRule="auto"/>
+        <w:rPr>
+          <w:rFonts w:ascii="Times New Roman" w:hAnsi="Times New Roman" w:cs="Times New Roman"/>
+          <w:sz w:val="24"/>
+          <w:szCs w:val="24"/>
+        </w:rPr>
+      </w:pPr>
+      <w:proofErr w:type="spellStart"/>
+      <w:r>
+        <w:rPr>
+          <w:rFonts w:ascii="Times New Roman" w:hAnsi="Times New Roman" w:cs="Times New Roman"/>
+          <w:sz w:val="24"/>
+          <w:szCs w:val="24"/>
+        </w:rPr>
+        <w:t>psfFile</w:t>
+      </w:r>
+      <w:proofErr w:type="spellEnd"/>
+      <w:r>
+        <w:rPr>
+          <w:rFonts w:ascii="Times New Roman" w:hAnsi="Times New Roman" w:cs="Times New Roman"/>
+          <w:sz w:val="24"/>
+          <w:szCs w:val="24"/>
+        </w:rPr>
+        <w:t>: point-spread function file</w:t>
+      </w:r>
+    </w:p>
+    <w:p>
+      <w:pPr>
+        <w:autoSpaceDE w:val="0"/>
+        <w:autoSpaceDN w:val="0"/>
+        <w:adjustRightInd w:val="0"/>
+        <w:spacing w:after="0" w:line="240" w:lineRule="auto"/>
+        <w:rPr>
+          <w:rFonts w:ascii="Times New Roman" w:hAnsi="Times New Roman" w:cs="Times New Roman"/>
+          <w:sz w:val="24"/>
+          <w:szCs w:val="24"/>
+        </w:rPr>
+      </w:pPr>
+    </w:p>
+    <w:p>
+      <w:pPr>
+        <w:pStyle w:val="ListParagraph"/>
+        <w:numPr>
+          <w:ilvl w:val="0"/>
+          <w:numId w:val="1"/>
+        </w:numPr>
+        <w:autoSpaceDE w:val="0"/>
+        <w:autoSpaceDN w:val="0"/>
+        <w:adjustRightInd w:val="0"/>
+        <w:spacing w:after="0" w:line="240" w:lineRule="auto"/>
+        <w:rPr>
+          <w:rFonts w:ascii="Times New Roman" w:hAnsi="Times New Roman" w:cs="Times New Roman"/>
+          <w:sz w:val="24"/>
+          <w:szCs w:val="24"/>
+        </w:rPr>
+      </w:pPr>
+      <w:proofErr w:type="spellStart"/>
+      <w:r>
+        <w:rPr>
+          <w:rFonts w:ascii="Times New Roman" w:hAnsi="Times New Roman" w:cs="Times New Roman"/>
+          <w:sz w:val="24"/>
+          <w:szCs w:val="24"/>
+        </w:rPr>
+        <w:t>fracNum</w:t>
+      </w:r>
+      <w:proofErr w:type="spellEnd"/>
+      <w:r>
+        <w:rPr>
+          <w:rFonts w:ascii="Times New Roman" w:hAnsi="Times New Roman" w:cs="Times New Roman"/>
+          <w:sz w:val="24"/>
+          <w:szCs w:val="24"/>
+        </w:rPr>
+        <w:t xml:space="preserve">: maximum number of times to </w:t>
+      </w:r>
+      <w:proofErr w:type="spellStart"/>
+      <w:r>
+        <w:rPr>
+          <w:rFonts w:ascii="Times New Roman" w:hAnsi="Times New Roman" w:cs="Times New Roman"/>
+          <w:sz w:val="24"/>
+          <w:szCs w:val="24"/>
+        </w:rPr>
+        <w:t>fracutre</w:t>
+      </w:r>
+      <w:proofErr w:type="spellEnd"/>
+      <w:r>
+        <w:rPr>
+          <w:rFonts w:ascii="Times New Roman" w:hAnsi="Times New Roman" w:cs="Times New Roman"/>
+          <w:sz w:val="24"/>
+          <w:szCs w:val="24"/>
+        </w:rPr>
+        <w:t xml:space="preserve"> a shape</w:t>
+      </w:r>
+    </w:p>
+    <w:p>
+      <w:pPr>
+        <w:autoSpaceDE w:val="0"/>
+        <w:autoSpaceDN w:val="0"/>
+        <w:adjustRightInd w:val="0"/>
+        <w:spacing w:after="0" w:line="240" w:lineRule="auto"/>
+        <w:rPr>
+          <w:rFonts w:ascii="Times New Roman" w:hAnsi="Times New Roman" w:cs="Times New Roman"/>
+          <w:sz w:val="24"/>
+          <w:szCs w:val="24"/>
+        </w:rPr>
+      </w:pPr>
+    </w:p>
+    <w:p>
+      <w:pPr>
+        <w:pStyle w:val="ListParagraph"/>
+        <w:numPr>
+          <w:ilvl w:val="0"/>
+          <w:numId w:val="1"/>
+        </w:numPr>
+        <w:autoSpaceDE w:val="0"/>
+        <w:autoSpaceDN w:val="0"/>
+        <w:adjustRightInd w:val="0"/>
+        <w:spacing w:after="0" w:line="240" w:lineRule="auto"/>
+        <w:rPr>
+          <w:rFonts w:ascii="Times New Roman" w:hAnsi="Times New Roman" w:cs="Times New Roman"/>
+          <w:sz w:val="24"/>
+          <w:szCs w:val="24"/>
+        </w:rPr>
+      </w:pPr>
+      <w:proofErr w:type="spellStart"/>
+      <w:r>
+        <w:rPr>
+          <w:rFonts w:ascii="Times New Roman" w:hAnsi="Times New Roman" w:cs="Times New Roman"/>
+          <w:sz w:val="24"/>
+          <w:szCs w:val="24"/>
+        </w:rPr>
+        <w:t>fracSize</w:t>
+      </w:r>
+      <w:proofErr w:type="spellEnd"/>
+      <w:r>
+        <w:rPr>
+          <w:rFonts w:ascii="Times New Roman" w:hAnsi="Times New Roman" w:cs="Times New Roman"/>
+          <w:sz w:val="24"/>
+          <w:szCs w:val="24"/>
+        </w:rPr>
+        <w:t>: minimum size for fractured shapes, in units of dx.</w:t>
+      </w:r>
+    </w:p>
+    <w:p>
+      <w:pPr>
+        <w:autoSpaceDE w:val="0"/>
+        <w:autoSpaceDN w:val="0"/>
+        <w:adjustRightInd w:val="0"/>
+        <w:spacing w:after="0" w:line="240" w:lineRule="auto"/>
+        <w:rPr>
+          <w:rFonts w:ascii="Times New Roman" w:hAnsi="Times New Roman" w:cs="Times New Roman"/>
+          <w:sz w:val="24"/>
+          <w:szCs w:val="24"/>
+        </w:rPr>
+      </w:pPr>
+    </w:p>
+    <w:p>
+      <w:pPr>
+        <w:autoSpaceDE w:val="0"/>
+        <w:autoSpaceDN w:val="0"/>
+        <w:adjustRightInd w:val="0"/>
+        <w:spacing w:after="0" w:line="240" w:lineRule="auto"/>
+        <w:rPr>
+          <w:rFonts w:ascii="Times New Roman" w:hAnsi="Times New Roman" w:cs="Times New Roman"/>
+          <w:sz w:val="24"/>
+          <w:szCs w:val="24"/>
+        </w:rPr>
+      </w:pPr>
+      <w:r>
+        <w:rPr>
+          <w:rFonts w:ascii="Times New Roman" w:hAnsi="Times New Roman" w:cs="Times New Roman"/>
+          <w:sz w:val="24"/>
+          <w:szCs w:val="24"/>
+        </w:rPr>
+        <w:t xml:space="preserve">To run </w:t>
+      </w:r>
+      <w:proofErr w:type="spellStart"/>
+      <w:r>
+        <w:rPr>
+          <w:rFonts w:ascii="Times New Roman" w:hAnsi="Times New Roman" w:cs="Times New Roman"/>
+          <w:sz w:val="24"/>
+          <w:szCs w:val="24"/>
+        </w:rPr>
+        <w:t>urpec</w:t>
+      </w:r>
+      <w:proofErr w:type="spellEnd"/>
+      <w:r>
+        <w:rPr>
+          <w:rFonts w:ascii="Times New Roman" w:hAnsi="Times New Roman" w:cs="Times New Roman"/>
+          <w:sz w:val="24"/>
+          <w:szCs w:val="24"/>
+        </w:rPr>
+        <w:t xml:space="preserve">, make sure it and its subfolders are on your path, and type </w:t>
+      </w:r>
+      <w:proofErr w:type="spellStart"/>
+      <w:r>
+        <w:rPr>
+          <w:rFonts w:ascii="Times New Roman" w:hAnsi="Times New Roman" w:cs="Times New Roman"/>
+          <w:sz w:val="24"/>
+          <w:szCs w:val="24"/>
+        </w:rPr>
+        <w:t>urpec</w:t>
+      </w:r>
+      <w:proofErr w:type="spellEnd"/>
+      <w:r>
+        <w:rPr>
+          <w:rFonts w:ascii="Times New Roman" w:hAnsi="Times New Roman" w:cs="Times New Roman"/>
+          <w:sz w:val="24"/>
+          <w:szCs w:val="24"/>
+        </w:rPr>
+        <w:t xml:space="preserve">, and press Enter. To </w:t>
+      </w:r>
+      <w:r>
+        <w:rPr>
+          <w:rFonts w:ascii="Times New Roman" w:hAnsi="Times New Roman" w:cs="Times New Roman"/>
+          <w:sz w:val="24"/>
+          <w:szCs w:val="24"/>
+        </w:rPr>
+        <w:t xml:space="preserve">call this function </w:t>
+      </w:r>
+      <w:r>
+        <w:rPr>
+          <w:rFonts w:ascii="Times New Roman" w:hAnsi="Times New Roman" w:cs="Times New Roman"/>
+          <w:sz w:val="24"/>
+          <w:szCs w:val="24"/>
+        </w:rPr>
+        <w:t xml:space="preserve">with arguments, run </w:t>
+      </w:r>
+      <w:proofErr w:type="spellStart"/>
+      <w:r>
+        <w:rPr>
+          <w:rFonts w:ascii="Times New Roman" w:hAnsi="Times New Roman" w:cs="Times New Roman"/>
+          <w:sz w:val="24"/>
+          <w:szCs w:val="24"/>
+        </w:rPr>
+        <w:t>urpec</w:t>
+      </w:r>
+      <w:proofErr w:type="spellEnd"/>
+      <w:r>
+        <w:rPr>
+          <w:rFonts w:ascii="Times New Roman" w:hAnsi="Times New Roman" w:cs="Times New Roman"/>
+          <w:sz w:val="24"/>
+          <w:szCs w:val="24"/>
+        </w:rPr>
+        <w:t>(struct('dx',0.005, 'subfieldSize',20,'maxIter',6,'dvals',[1:.2:2.4]))</w:t>
+      </w:r>
+      <w:r>
+        <w:rPr>
+          <w:rFonts w:ascii="Times New Roman" w:hAnsi="Times New Roman" w:cs="Times New Roman"/>
+          <w:sz w:val="24"/>
+          <w:szCs w:val="24"/>
+        </w:rPr>
+        <w:t xml:space="preserve"> </w:t>
+      </w:r>
+      <w:r>
+        <w:rPr>
+          <w:rFonts w:ascii="Times New Roman" w:hAnsi="Times New Roman" w:cs="Times New Roman"/>
+          <w:sz w:val="24"/>
+          <w:szCs w:val="24"/>
+        </w:rPr>
+        <w:t>for exampl</w:t>
+      </w:r>
+      <w:r>
+        <w:rPr>
+          <w:rFonts w:ascii="Times New Roman" w:hAnsi="Times New Roman" w:cs="Times New Roman"/>
+          <w:sz w:val="24"/>
+          <w:szCs w:val="24"/>
+        </w:rPr>
+        <w:t>e</w:t>
+      </w:r>
+      <w:r>
+        <w:rPr>
+          <w:rFonts w:ascii="Times New Roman" w:hAnsi="Times New Roman" w:cs="Times New Roman"/>
+          <w:sz w:val="24"/>
+          <w:szCs w:val="24"/>
+        </w:rPr>
+        <w:t>.</w:t>
+      </w:r>
+    </w:p>
+    <w:p>
+      <w:pPr>
+        <w:autoSpaceDE w:val="0"/>
+        <w:autoSpaceDN w:val="0"/>
+        <w:adjustRightInd w:val="0"/>
+        <w:spacing w:after="0" w:line="240" w:lineRule="auto"/>
+        <w:rPr>
+          <w:rFonts w:ascii="Times New Roman" w:hAnsi="Times New Roman" w:cs="Times New Roman"/>
+          <w:sz w:val="24"/>
+          <w:szCs w:val="24"/>
+        </w:rPr>
+      </w:pPr>
+    </w:p>
+    <w:p>
+      <w:pPr>
+        <w:autoSpaceDE w:val="0"/>
+        <w:autoSpaceDN w:val="0"/>
+        <w:adjustRightInd w:val="0"/>
+        <w:spacing w:after="0" w:line="240" w:lineRule="auto"/>
+        <w:rPr>
+          <w:rFonts w:ascii="Times New Roman" w:hAnsi="Times New Roman" w:cs="Times New Roman"/>
+          <w:sz w:val="24"/>
+          <w:szCs w:val="24"/>
+        </w:rPr>
+      </w:pPr>
+      <w:r>
+        <w:rPr>
+          <w:rFonts w:ascii="Times New Roman" w:hAnsi="Times New Roman" w:cs="Times New Roman"/>
+          <w:sz w:val="24"/>
+          <w:szCs w:val="24"/>
+        </w:rPr>
+        <w:t>By:</w:t>
+      </w:r>
+      <w:r>
+        <w:rPr>
+          <w:rFonts w:ascii="Times New Roman" w:hAnsi="Times New Roman" w:cs="Times New Roman"/>
+          <w:sz w:val="24"/>
+          <w:szCs w:val="24"/>
+        </w:rPr>
+        <w:t xml:space="preserve"> </w:t>
+      </w:r>
+      <w:r>
+        <w:rPr>
+          <w:rFonts w:ascii="Times New Roman" w:hAnsi="Times New Roman" w:cs="Times New Roman"/>
+          <w:sz w:val="24"/>
+          <w:szCs w:val="24"/>
+        </w:rPr>
+        <w:t xml:space="preserve">Adina </w:t>
+      </w:r>
+      <w:proofErr w:type="spellStart"/>
+      <w:r>
+        <w:rPr>
+          <w:rFonts w:ascii="Times New Roman" w:hAnsi="Times New Roman" w:cs="Times New Roman"/>
+          <w:sz w:val="24"/>
+          <w:szCs w:val="24"/>
+        </w:rPr>
+        <w:t>Ripin</w:t>
+      </w:r>
+      <w:proofErr w:type="spellEnd"/>
+      <w:r>
+        <w:rPr>
+          <w:rFonts w:ascii="Times New Roman" w:hAnsi="Times New Roman" w:cs="Times New Roman"/>
+          <w:sz w:val="24"/>
+          <w:szCs w:val="24"/>
+        </w:rPr>
+        <w:t xml:space="preserve"> </w:t>
+      </w:r>
+      <w:hyperlink r:id="rId5" w:history="1">
+        <w:r>
+          <w:rPr>
+            <w:rStyle w:val="Hyperlink"/>
+            <w:rFonts w:ascii="Times New Roman" w:hAnsi="Times New Roman" w:cs="Times New Roman"/>
+            <w:sz w:val="24"/>
+            <w:szCs w:val="24"/>
+          </w:rPr>
+          <w:t>aripin@u.rochester.edu</w:t>
+        </w:r>
+      </w:hyperlink>
+      <w:r>
+        <w:rPr>
+          <w:rFonts w:ascii="Times New Roman" w:hAnsi="Times New Roman" w:cs="Times New Roman"/>
+          <w:sz w:val="24"/>
+          <w:szCs w:val="24"/>
+        </w:rPr>
+        <w:t xml:space="preserve">, </w:t>
+      </w:r>
+      <w:r>
+        <w:rPr>
+          <w:rFonts w:ascii="Times New Roman" w:hAnsi="Times New Roman" w:cs="Times New Roman"/>
+          <w:sz w:val="24"/>
+          <w:szCs w:val="24"/>
+        </w:rPr>
+        <w:t xml:space="preserve">Elliot Connors </w:t>
+      </w:r>
+      <w:hyperlink r:id="rId6" w:history="1">
+        <w:r>
+          <w:rPr>
+            <w:rStyle w:val="Hyperlink"/>
+            <w:rFonts w:ascii="Times New Roman" w:hAnsi="Times New Roman" w:cs="Times New Roman"/>
+            <w:sz w:val="24"/>
+            <w:szCs w:val="24"/>
+          </w:rPr>
+          <w:t>econnors@ur.rochester.edu</w:t>
+        </w:r>
+      </w:hyperlink>
+      <w:r>
+        <w:rPr>
+          <w:rFonts w:ascii="Times New Roman" w:hAnsi="Times New Roman" w:cs="Times New Roman"/>
+          <w:sz w:val="24"/>
+          <w:szCs w:val="24"/>
+        </w:rPr>
+        <w:t xml:space="preserve">, </w:t>
+      </w:r>
+      <w:r>
+        <w:rPr>
+          <w:rFonts w:ascii="Times New Roman" w:hAnsi="Times New Roman" w:cs="Times New Roman"/>
+          <w:sz w:val="24"/>
+          <w:szCs w:val="24"/>
+        </w:rPr>
+        <w:t>John Nichol jnich10@ur.rochester.edu</w:t>
+      </w:r>
+    </w:p>
+    <w:p>
+      <w:pPr>
+        <w:autoSpaceDE w:val="0"/>
+        <w:autoSpaceDN w:val="0"/>
+        <w:adjustRightInd w:val="0"/>
+        <w:spacing w:after="0" w:line="240" w:lineRule="auto"/>
+        <w:rPr>
+          <w:rFonts w:ascii="Times New Roman" w:hAnsi="Times New Roman" w:cs="Times New Roman"/>
+          <w:sz w:val="24"/>
+          <w:szCs w:val="24"/>
+        </w:rPr>
+      </w:pPr>
+    </w:p>
+    <w:p>
+      <w:pPr>
+        <w:autoSpaceDE w:val="0"/>
+        <w:autoSpaceDN w:val="0"/>
+        <w:adjustRightInd w:val="0"/>
+        <w:spacing w:after="0" w:line="240" w:lineRule="auto"/>
+        <w:rPr>
+          <w:rFonts w:ascii="Times New Roman" w:hAnsi="Times New Roman" w:cs="Times New Roman"/>
+          <w:sz w:val="24"/>
+          <w:szCs w:val="24"/>
+        </w:rPr>
+      </w:pPr>
+      <w:r>
+        <w:rPr>
+          <w:rFonts w:ascii="Times New Roman" w:hAnsi="Times New Roman" w:cs="Times New Roman"/>
+          <w:sz w:val="24"/>
+          <w:szCs w:val="24"/>
+        </w:rPr>
+        <w:t>Version history</w:t>
+      </w:r>
+    </w:p>
+    <w:p>
+      <w:pPr>
+        <w:autoSpaceDE w:val="0"/>
+        <w:autoSpaceDN w:val="0"/>
+        <w:adjustRightInd w:val="0"/>
+        <w:spacing w:after="0" w:line="240" w:lineRule="auto"/>
+        <w:rPr>
+          <w:rFonts w:ascii="Times New Roman" w:hAnsi="Times New Roman" w:cs="Times New Roman"/>
+          <w:sz w:val="24"/>
+          <w:szCs w:val="24"/>
+        </w:rPr>
+      </w:pPr>
+      <w:r>
+        <w:rPr>
+          <w:rFonts w:ascii="Times New Roman" w:hAnsi="Times New Roman" w:cs="Times New Roman"/>
+          <w:sz w:val="24"/>
+          <w:szCs w:val="24"/>
+        </w:rPr>
+        <w:t>v</w:t>
+      </w:r>
+      <w:r>
+        <w:rPr>
+          <w:rFonts w:ascii="Times New Roman" w:hAnsi="Times New Roman" w:cs="Times New Roman"/>
+          <w:sz w:val="24"/>
+          <w:szCs w:val="24"/>
+        </w:rPr>
+        <w:t>2:</w:t>
+      </w:r>
+      <w:r>
+        <w:rPr>
+          <w:rFonts w:ascii="Times New Roman" w:hAnsi="Times New Roman" w:cs="Times New Roman"/>
+          <w:sz w:val="24"/>
+          <w:szCs w:val="24"/>
+        </w:rPr>
+        <w:t xml:space="preserve"> </w:t>
+      </w:r>
+      <w:r>
+        <w:rPr>
+          <w:rFonts w:ascii="Times New Roman" w:hAnsi="Times New Roman" w:cs="Times New Roman"/>
+          <w:sz w:val="24"/>
+          <w:szCs w:val="24"/>
+        </w:rPr>
+        <w:t>handles different write fields and writes directly to dc2 format.</w:t>
+      </w:r>
+    </w:p>
+    <w:p>
+      <w:pPr>
+        <w:autoSpaceDE w:val="0"/>
+        <w:autoSpaceDN w:val="0"/>
+        <w:adjustRightInd w:val="0"/>
+        <w:spacing w:after="0" w:line="240" w:lineRule="auto"/>
+        <w:rPr>
+          <w:rFonts w:ascii="Times New Roman" w:hAnsi="Times New Roman" w:cs="Times New Roman"/>
+          <w:sz w:val="24"/>
+          <w:szCs w:val="24"/>
+        </w:rPr>
+      </w:pPr>
+      <w:r>
+        <w:rPr>
+          <w:rFonts w:ascii="Times New Roman" w:hAnsi="Times New Roman" w:cs="Times New Roman"/>
+          <w:sz w:val="24"/>
+          <w:szCs w:val="24"/>
+        </w:rPr>
+        <w:t>v3: writes all doses to the same layer but with different colors</w:t>
+      </w:r>
+      <w:r>
+        <w:rPr>
+          <w:rFonts w:ascii="Times New Roman" w:hAnsi="Times New Roman" w:cs="Times New Roman"/>
+          <w:sz w:val="24"/>
+          <w:szCs w:val="24"/>
+        </w:rPr>
+        <w:t xml:space="preserve">, </w:t>
+      </w:r>
+      <w:r>
+        <w:rPr>
+          <w:rFonts w:ascii="Times New Roman" w:hAnsi="Times New Roman" w:cs="Times New Roman"/>
+          <w:sz w:val="24"/>
+          <w:szCs w:val="24"/>
+        </w:rPr>
+        <w:t>PSF improvements</w:t>
+      </w:r>
+      <w:r>
+        <w:rPr>
+          <w:rFonts w:ascii="Times New Roman" w:hAnsi="Times New Roman" w:cs="Times New Roman"/>
+          <w:sz w:val="24"/>
+          <w:szCs w:val="24"/>
+        </w:rPr>
+        <w:t xml:space="preserve">, </w:t>
+      </w:r>
+      <w:r>
+        <w:rPr>
+          <w:rFonts w:ascii="Times New Roman" w:hAnsi="Times New Roman" w:cs="Times New Roman"/>
+          <w:sz w:val="24"/>
+          <w:szCs w:val="24"/>
+        </w:rPr>
+        <w:t>Entirely new fracturing algorithm</w:t>
+      </w:r>
+    </w:p>
+    <w:p>
+      <w:pPr>
+        <w:autoSpaceDE w:val="0"/>
+        <w:autoSpaceDN w:val="0"/>
+        <w:adjustRightInd w:val="0"/>
+        <w:spacing w:after="0" w:line="240" w:lineRule="auto"/>
+        <w:rPr>
+          <w:rFonts w:ascii="Times New Roman" w:hAnsi="Times New Roman" w:cs="Times New Roman"/>
+          <w:sz w:val="24"/>
+          <w:szCs w:val="24"/>
+        </w:rPr>
+      </w:pPr>
+    </w:p>
+    <w:p/>
     <w:sectPr>
       <w:pgSz w:w="12240" w:h="15840"/>
       <w:pgMar w:top="1440" w:right="1440" w:bottom="1440" w:left="1440" w:header="720" w:footer="720" w:gutter="0"/>
@@ -20,6 +1540,103 @@
     </w:sectPr>
   </w:body>
 </w:document>
+</file>
+
+<file path=word/numbering.xml><?xml version="1.0" encoding="utf-8"?>
+<w:numbering xmlns:wpc="http://schemas.microsoft.com/office/word/2010/wordprocessingCanvas" xmlns:cx="http://schemas.microsoft.com/office/drawing/2014/chartex" xmlns:cx1="http://schemas.microsoft.com/office/drawing/2015/9/8/chartex" xmlns:cx2="http://schemas.microsoft.com/office/drawing/2015/10/21/chartex" xmlns:cx3="http://schemas.microsoft.com/office/drawing/2016/5/9/chartex" xmlns:cx4="http://schemas.microsoft.com/office/drawing/2016/5/10/chartex" xmlns:cx5="http://schemas.microsoft.com/office/drawing/2016/5/11/chartex" xmlns:cx6="http://schemas.microsoft.com/office/drawing/2016/5/12/chartex" xmlns:cx7="http://schemas.microsoft.com/office/drawing/2016/5/13/chartex" xmlns:cx8="http://schemas.microsoft.com/office/drawing/2016/5/14/chartex" xmlns:mc="http://schemas.openxmlformats.org/markup-compatibility/2006" xmlns:aink="http://schemas.microsoft.com/office/drawing/2016/ink" xmlns:am3d="http://schemas.microsoft.com/office/drawing/2017/model3d" xmlns:o="urn:schemas-microsoft-com:office:office" xmlns:r="http://schemas.openxmlformats.org/officeDocument/2006/relationships" xmlns:m="http://schemas.openxmlformats.org/officeDocument/2006/math" xmlns:v="urn:schemas-microsoft-com:vml" xmlns:wp14="http://schemas.microsoft.com/office/word/2010/wordprocessingDrawing" xmlns:wp="http://schemas.openxmlformats.org/drawingml/2006/wordprocessingDrawing" xmlns:w10="urn:schemas-microsoft-com:office:word" xmlns:w="http://schemas.openxmlformats.org/wordprocessingml/2006/main" xmlns:w14="http://schemas.microsoft.com/office/word/2010/wordml" xmlns:w15="http://schemas.microsoft.com/office/word/2012/wordml" xmlns:w16cex="http://schemas.microsoft.com/office/word/2018/wordml/cex" xmlns:w16cid="http://schemas.microsoft.com/office/word/2016/wordml/cid" xmlns:w16="http://schemas.microsoft.com/office/word/2018/wordml" xmlns:w16se="http://schemas.microsoft.com/office/word/2015/wordml/symex" xmlns:wpg="http://schemas.microsoft.com/office/word/2010/wordprocessingGroup" xmlns:wpi="http://schemas.microsoft.com/office/word/2010/wordprocessingInk" xmlns:wne="http://schemas.microsoft.com/office/word/2006/wordml" xmlns:wps="http://schemas.microsoft.com/office/word/2010/wordprocessingShape" mc:Ignorable="w14 w15 w16se w16cid w16 w16cex wp14">
+  <w:abstractNum w:abstractNumId="0" w15:restartNumberingAfterBreak="0">
+    <w:nsid w:val="522470F0"/>
+    <w:multiLevelType w:val="hybridMultilevel"/>
+    <w:tmpl w:val="64963A6A"/>
+    <w:lvl w:ilvl="0" w:tplc="0409000F">
+      <w:start w:val="1"/>
+      <w:numFmt w:val="decimal"/>
+      <w:lvlText w:val="%1."/>
+      <w:lvlJc w:val="left"/>
+      <w:pPr>
+        <w:ind w:left="720" w:hanging="360"/>
+      </w:pPr>
+      <w:rPr>
+        <w:rFonts w:hint="default"/>
+      </w:rPr>
+    </w:lvl>
+    <w:lvl w:ilvl="1" w:tplc="04090019">
+      <w:start w:val="1"/>
+      <w:numFmt w:val="lowerLetter"/>
+      <w:lvlText w:val="%2."/>
+      <w:lvlJc w:val="left"/>
+      <w:pPr>
+        <w:ind w:left="1440" w:hanging="360"/>
+      </w:pPr>
+    </w:lvl>
+    <w:lvl w:ilvl="2" w:tplc="0409001B" w:tentative="1">
+      <w:start w:val="1"/>
+      <w:numFmt w:val="lowerRoman"/>
+      <w:lvlText w:val="%3."/>
+      <w:lvlJc w:val="right"/>
+      <w:pPr>
+        <w:ind w:left="2160" w:hanging="180"/>
+      </w:pPr>
+    </w:lvl>
+    <w:lvl w:ilvl="3" w:tplc="0409000F" w:tentative="1">
+      <w:start w:val="1"/>
+      <w:numFmt w:val="decimal"/>
+      <w:lvlText w:val="%4."/>
+      <w:lvlJc w:val="left"/>
+      <w:pPr>
+        <w:ind w:left="2880" w:hanging="360"/>
+      </w:pPr>
+    </w:lvl>
+    <w:lvl w:ilvl="4" w:tplc="04090019" w:tentative="1">
+      <w:start w:val="1"/>
+      <w:numFmt w:val="lowerLetter"/>
+      <w:lvlText w:val="%5."/>
+      <w:lvlJc w:val="left"/>
+      <w:pPr>
+        <w:ind w:left="3600" w:hanging="360"/>
+      </w:pPr>
+    </w:lvl>
+    <w:lvl w:ilvl="5" w:tplc="0409001B" w:tentative="1">
+      <w:start w:val="1"/>
+      <w:numFmt w:val="lowerRoman"/>
+      <w:lvlText w:val="%6."/>
+      <w:lvlJc w:val="right"/>
+      <w:pPr>
+        <w:ind w:left="4320" w:hanging="180"/>
+      </w:pPr>
+    </w:lvl>
+    <w:lvl w:ilvl="6" w:tplc="0409000F" w:tentative="1">
+      <w:start w:val="1"/>
+      <w:numFmt w:val="decimal"/>
+      <w:lvlText w:val="%7."/>
+      <w:lvlJc w:val="left"/>
+      <w:pPr>
+        <w:ind w:left="5040" w:hanging="360"/>
+      </w:pPr>
+    </w:lvl>
+    <w:lvl w:ilvl="7" w:tplc="04090019" w:tentative="1">
+      <w:start w:val="1"/>
+      <w:numFmt w:val="lowerLetter"/>
+      <w:lvlText w:val="%8."/>
+      <w:lvlJc w:val="left"/>
+      <w:pPr>
+        <w:ind w:left="5760" w:hanging="360"/>
+      </w:pPr>
+    </w:lvl>
+    <w:lvl w:ilvl="8" w:tplc="0409001B" w:tentative="1">
+      <w:start w:val="1"/>
+      <w:numFmt w:val="lowerRoman"/>
+      <w:lvlText w:val="%9."/>
+      <w:lvlJc w:val="right"/>
+      <w:pPr>
+        <w:ind w:left="6480" w:hanging="180"/>
+      </w:pPr>
+    </w:lvl>
+  </w:abstractNum>
+  <w:num w:numId="1">
+    <w:abstractNumId w:val="0"/>
+  </w:num>
+</w:numbering>
 </file>
 
 <file path=word/styles.xml><?xml version="1.0" encoding="utf-8"?>
@@ -145,6 +1762,7 @@
     <w:lsdException w:name="HTML Sample" w:semiHidden="1" w:unhideWhenUsed="1"/>
     <w:lsdException w:name="HTML Typewriter" w:semiHidden="1" w:unhideWhenUsed="1"/>
     <w:lsdException w:name="HTML Variable" w:semiHidden="1" w:unhideWhenUsed="1"/>
+    <w:lsdException w:name="Normal Table" w:semiHidden="1" w:unhideWhenUsed="1"/>
     <w:lsdException w:name="annotation subject" w:semiHidden="1" w:unhideWhenUsed="1"/>
     <w:lsdException w:name="No List" w:semiHidden="1" w:unhideWhenUsed="1"/>
     <w:lsdException w:name="Outline List 1" w:semiHidden="1" w:unhideWhenUsed="1"/>
@@ -191,8 +1809,10 @@
     <w:lsdException w:name="Table Subtle 2" w:semiHidden="1" w:unhideWhenUsed="1"/>
     <w:lsdException w:name="Table Web 1" w:semiHidden="1" w:unhideWhenUsed="1"/>
     <w:lsdException w:name="Table Web 2" w:semiHidden="1" w:unhideWhenUsed="1"/>
+    <w:lsdException w:name="Table Web 3" w:semiHidden="1" w:unhideWhenUsed="1"/>
     <w:lsdException w:name="Balloon Text" w:semiHidden="1" w:unhideWhenUsed="1"/>
     <w:lsdException w:name="Table Grid" w:uiPriority="39"/>
+    <w:lsdException w:name="Table Theme" w:semiHidden="1" w:unhideWhenUsed="1"/>
     <w:lsdException w:name="Placeholder Text" w:semiHidden="1"/>
     <w:lsdException w:name="No Spacing" w:uiPriority="1" w:qFormat="1"/>
     <w:lsdException w:name="Light Shading" w:uiPriority="60"/>
@@ -472,6 +2092,40 @@
       <w:szCs w:val="24"/>
     </w:rPr>
   </w:style>
+  <w:style w:type="character" w:styleId="Hyperlink">
+    <w:name w:val="Hyperlink"/>
+    <w:basedOn w:val="DefaultParagraphFont"/>
+    <w:uiPriority w:val="99"/>
+    <w:unhideWhenUsed/>
+    <w:rsid w:val="00E824B2"/>
+    <w:rPr>
+      <w:color w:val="0563C1" w:themeColor="hyperlink"/>
+      <w:u w:val="single"/>
+    </w:rPr>
+  </w:style>
+  <w:style w:type="character" w:styleId="UnresolvedMention">
+    <w:name w:val="Unresolved Mention"/>
+    <w:basedOn w:val="DefaultParagraphFont"/>
+    <w:uiPriority w:val="99"/>
+    <w:semiHidden/>
+    <w:unhideWhenUsed/>
+    <w:rsid w:val="00E824B2"/>
+    <w:rPr>
+      <w:color w:val="605E5C"/>
+      <w:shd w:val="clear" w:color="auto" w:fill="E1DFDD"/>
+    </w:rPr>
+  </w:style>
+  <w:style w:type="paragraph" w:styleId="ListParagraph">
+    <w:name w:val="List Paragraph"/>
+    <w:basedOn w:val="Normal"/>
+    <w:uiPriority w:val="34"/>
+    <w:qFormat/>
+    <w:rsid w:val="00E824B2"/>
+    <w:pPr>
+      <w:ind w:left="720"/>
+      <w:contextualSpacing/>
+    </w:pPr>
+  </w:style>
 </w:styles>
 </file>
 

</xml_diff>